<commit_message>
Relational data section lesson and lab
</commit_message>
<xml_diff>
--- a/content/03-Data_Handling_101_for_Data_Scientists/02-Relational_Data/Relational_data_Lab.docx
+++ b/content/03-Data_Handling_101_for_Data_Scientists/02-Relational_Data/Relational_data_Lab.docx
@@ -151,10 +151,17 @@
           <w:sz w:val="27"/>
           <w:szCs w:val="27"/>
         </w:rPr>
-        <w:t>What the major difference between OLTP and OLAP?</w:t>
+        <w:t xml:space="preserve">What is </w:t>
       </w:r>
-      <w:bookmarkStart w:id="1" w:name="_GoBack"/>
-      <w:bookmarkEnd w:id="1"/>
+      <w:r>
+        <w:rPr>
+          <w:rFonts w:ascii="Arial" w:eastAsia="Times New Roman" w:hAnsi="Arial" w:cs="Arial"/>
+          <w:color w:val="000000"/>
+          <w:sz w:val="27"/>
+          <w:szCs w:val="27"/>
+        </w:rPr>
+        <w:t>the major difference between OLTP and OLAP?</w:t>
+      </w:r>
     </w:p>
     <w:p>
       <w:pPr>
@@ -181,6 +188,8 @@
           <w:szCs w:val="27"/>
         </w:rPr>
       </w:pPr>
+      <w:bookmarkStart w:id="1" w:name="_GoBack"/>
+      <w:bookmarkEnd w:id="1"/>
     </w:p>
     <w:p>
       <w:pPr>
@@ -2533,6 +2542,7 @@
     <w:rsid w:val="008D4BD1"/>
     <w:rsid w:val="009F2E34"/>
     <w:rsid w:val="00D2072E"/>
+    <w:rsid w:val="00DE60F1"/>
     <w:rsid w:val="00FB3E98"/>
   </w:rsids>
   <m:mathPr>

</xml_diff>